<commit_message>
Begun Background, Found research paper
</commit_message>
<xml_diff>
--- a/CW1.docx
+++ b/CW1.docx
@@ -31,7 +31,13 @@
         <w:t>or</w:t>
       </w:r>
       <w:r>
-        <w:t xml:space="preserve"> computer animation originating from Japan.</w:t>
+        <w:t xml:space="preserve"> computer animation</w:t>
+      </w:r>
+      <w:r>
+        <w:t xml:space="preserve"> videos</w:t>
+      </w:r>
+      <w:r>
+        <w:t xml:space="preserve"> originating from Japan.</w:t>
       </w:r>
       <w:r>
         <w:t xml:space="preserve"> Anime has been growing </w:t>
@@ -100,43 +106,54 @@
         <w:t xml:space="preserve"> </w:t>
       </w:r>
       <w:r>
-        <w:rPr>
-          <w:highlight w:val="yellow"/>
-        </w:rPr>
         <w:t xml:space="preserve">Taking reference of the popular website named My Anime List keeping track of and rating most of the anime produced till date, there </w:t>
       </w:r>
       <w:r>
-        <w:rPr>
-          <w:highlight w:val="yellow"/>
-        </w:rPr>
         <w:t>have been</w:t>
       </w:r>
       <w:r>
-        <w:rPr>
-          <w:highlight w:val="yellow"/>
-        </w:rPr>
         <w:t xml:space="preserve"> over 10,000 anime</w:t>
       </w:r>
       <w:r>
-        <w:rPr>
-          <w:highlight w:val="yellow"/>
-        </w:rPr>
         <w:t>s with multiple episodes</w:t>
       </w:r>
       <w:r>
-        <w:rPr>
-          <w:highlight w:val="yellow"/>
-        </w:rPr>
         <w:t>, covering over 20 genres</w:t>
       </w:r>
       <w:r>
         <w:t>.</w:t>
       </w:r>
       <w:r>
-        <w:t xml:space="preserve"> Having to wait and select from such a vast collection of choices can be a daunting task for the viewer. Similarly, having a group of consumers wasting their time trying make a choice instead of consuming the </w:t>
-      </w:r>
-      <w:r>
-        <w:t>services provided turns out to be costly for the service provider as well.</w:t>
+        <w:t xml:space="preserve"> </w:t>
+      </w:r>
+      <w:r>
+        <w:t xml:space="preserve">However, that is not the end of anime production. As time moves forward, more and more anime will be added to the pool of choices. </w:t>
+      </w:r>
+    </w:p>
+    <w:p>
+      <w:r>
+        <w:t xml:space="preserve">As such, it can be quite a daunting experience to make a choice. </w:t>
+      </w:r>
+      <w:r>
+        <w:t xml:space="preserve">For the service provider as well, </w:t>
+      </w:r>
+      <w:r>
+        <w:t xml:space="preserve">having a group of consumers wasting their time trying make a choice instead of </w:t>
+      </w:r>
+      <w:r>
+        <w:t xml:space="preserve">using that time to </w:t>
+      </w:r>
+      <w:r>
+        <w:t>consum</w:t>
+      </w:r>
+      <w:r>
+        <w:t>e</w:t>
+      </w:r>
+      <w:r>
+        <w:t xml:space="preserve"> the </w:t>
+      </w:r>
+      <w:r>
+        <w:t>services provided turns out to be costly.</w:t>
       </w:r>
       <w:r>
         <w:t xml:space="preserve"> The problem would be resolved if there was a system in place to </w:t>
@@ -151,58 +168,334 @@
         <w:t xml:space="preserve">recommendations to each user based on the vast </w:t>
       </w:r>
       <w:r>
-        <w:t xml:space="preserve">amount of user data collected by the service providers. Such a system can be developed by using AI. </w:t>
+        <w:t xml:space="preserve">amount of user data collected by the service providers. </w:t>
+      </w:r>
+      <w:r>
+        <w:t xml:space="preserve">Recommendation systems do just that. A </w:t>
+      </w:r>
+      <w:r>
+        <w:t xml:space="preserve">recommendation system helps users to determine </w:t>
+      </w:r>
+      <w:r>
+        <w:t xml:space="preserve">which </w:t>
+      </w:r>
+      <w:r>
+        <w:t xml:space="preserve">item that might be </w:t>
+      </w:r>
+      <w:r>
+        <w:t>interested to use</w:t>
+      </w:r>
+      <w:r>
+        <w:t>.</w:t>
+      </w:r>
+      <w:r>
+        <w:t xml:space="preserve"> In the scenario described above, a recommendation system enables the consumers to make quick decisions thus minimizing the wasted time. This also means less </w:t>
+      </w:r>
+      <w:r>
+        <w:t>operating</w:t>
+      </w:r>
+      <w:r>
+        <w:t xml:space="preserve"> expense</w:t>
+      </w:r>
+      <w:r>
+        <w:t xml:space="preserve"> for the service provider.</w:t>
+      </w:r>
+    </w:p>
+    <w:p>
+      <w:r>
+        <w:t>For this project, the dataset to use is extracted from</w:t>
+      </w:r>
+      <w:r>
+        <w:t xml:space="preserve"> the</w:t>
+      </w:r>
+      <w:r>
+        <w:t xml:space="preserve"> My Anime List</w:t>
+      </w:r>
+      <w:r>
+        <w:t xml:space="preserve"> website</w:t>
+      </w:r>
+      <w:r>
+        <w:t xml:space="preserve"> and available on the data science site Kaggle. </w:t>
+      </w:r>
+      <w:r>
+        <w:t>The dataset contains data about the site users, their reviews as well as data about the animes.</w:t>
+      </w:r>
+      <w:r>
+        <w:t xml:space="preserve"> The users give a rating score</w:t>
+      </w:r>
+      <w:r>
+        <w:t xml:space="preserve"> to an anime</w:t>
+      </w:r>
+      <w:r>
+        <w:t xml:space="preserve"> </w:t>
+      </w:r>
+      <w:r>
+        <w:t xml:space="preserve">from a scale of one to ten. </w:t>
+      </w:r>
+      <w:r>
+        <w:t xml:space="preserve">For this project, </w:t>
+      </w:r>
+      <w:r>
+        <w:t>we propose the use of a recommendation system using collaborative filtering</w:t>
+      </w:r>
+      <w:r>
+        <w:t>.</w:t>
+      </w:r>
+      <w:r>
+        <w:t xml:space="preserve"> This approach is proposed to</w:t>
+      </w:r>
+      <w:r>
+        <w:t xml:space="preserve"> measure the similarity between shows, users and</w:t>
+      </w:r>
+      <w:r>
+        <w:t xml:space="preserve"> </w:t>
+      </w:r>
+      <w:r>
+        <w:t xml:space="preserve">helps to predict </w:t>
+      </w:r>
+      <w:r>
+        <w:t>which</w:t>
+      </w:r>
+      <w:r>
+        <w:t xml:space="preserve"> anime</w:t>
+      </w:r>
+      <w:r>
+        <w:t xml:space="preserve"> a user may enjoy. </w:t>
+      </w:r>
+    </w:p>
+    <w:p>
+      <w:pPr>
+        <w:jc w:val="left"/>
+      </w:pPr>
+      <w:r>
+        <w:br w:type="page"/>
+      </w:r>
+    </w:p>
+    <w:p>
+      <w:pPr>
+        <w:pStyle w:val="Heading1"/>
+      </w:pPr>
+      <w:r>
+        <w:lastRenderedPageBreak/>
+        <w:t>Background</w:t>
+      </w:r>
+      <w:r>
+        <w:br/>
+      </w:r>
+    </w:p>
+    <w:p>
+      <w:r>
+        <w:t xml:space="preserve">Recommendation system was </w:t>
+      </w:r>
+      <w:r>
+        <w:t>initially mentioned in a technical report</w:t>
+      </w:r>
+      <w:r>
+        <w:t xml:space="preserve"> by</w:t>
+      </w:r>
+      <w:r>
+        <w:t xml:space="preserve"> </w:t>
+      </w:r>
+      <w:proofErr w:type="spellStart"/>
+      <w:r>
+        <w:t>Jussi</w:t>
+      </w:r>
+      <w:proofErr w:type="spellEnd"/>
+      <w:r>
+        <w:t xml:space="preserve"> </w:t>
+      </w:r>
+      <w:proofErr w:type="spellStart"/>
+      <w:r>
+        <w:t>Karlgren</w:t>
+      </w:r>
+      <w:proofErr w:type="spellEnd"/>
+      <w:r>
+        <w:t xml:space="preserve"> at Columbia University</w:t>
+      </w:r>
+      <w:r>
+        <w:t xml:space="preserve"> </w:t>
+      </w:r>
+      <w:r>
+        <w:t>as</w:t>
+      </w:r>
+      <w:r>
+        <w:t xml:space="preserve"> "digital bookshelf" </w:t>
+      </w:r>
+      <w:r>
+        <w:t xml:space="preserve">in 1990. According to </w:t>
+      </w:r>
+      <w:proofErr w:type="spellStart"/>
+      <w:r>
+        <w:t>Jussi</w:t>
+      </w:r>
+      <w:proofErr w:type="spellEnd"/>
+      <w:r>
+        <w:t xml:space="preserve">, the paper was rejected at the 1990 </w:t>
+      </w:r>
+      <w:r>
+        <w:t>INTERACT</w:t>
+      </w:r>
+      <w:r>
+        <w:t xml:space="preserve"> due to user privacy and integrity issues</w:t>
+      </w:r>
+      <w:sdt>
+        <w:sdtPr>
+          <w:id w:val="555124484"/>
+          <w:citation/>
+        </w:sdtPr>
+        <w:sdtContent>
+          <w:r>
+            <w:fldChar w:fldCharType="begin"/>
+          </w:r>
+          <w:r>
+            <w:instrText xml:space="preserve"> CITATION Jus171 \l 1033 </w:instrText>
+          </w:r>
+          <w:r>
+            <w:fldChar w:fldCharType="separate"/>
+          </w:r>
+          <w:r>
+            <w:rPr>
+              <w:noProof/>
+            </w:rPr>
+            <w:t xml:space="preserve"> </w:t>
+          </w:r>
+          <w:r>
+            <w:rPr>
+              <w:noProof/>
+            </w:rPr>
+            <w:t>(Karlgren, 2017)</w:t>
+          </w:r>
+          <w:r>
+            <w:fldChar w:fldCharType="end"/>
+          </w:r>
+        </w:sdtContent>
+      </w:sdt>
+      <w:r>
+        <w:t>.</w:t>
+      </w:r>
+      <w:r>
+        <w:t xml:space="preserve"> He later </w:t>
+      </w:r>
+      <w:r>
+        <w:t>completed his work</w:t>
+      </w:r>
+      <w:r>
+        <w:t xml:space="preserve"> in 1994 when he worked at SICS</w:t>
+      </w:r>
+      <w:r>
+        <w:t xml:space="preserve"> </w:t>
+      </w:r>
+      <w:sdt>
+        <w:sdtPr>
+          <w:id w:val="331577932"/>
+          <w:citation/>
+        </w:sdtPr>
+        <w:sdtContent>
+          <w:r>
+            <w:fldChar w:fldCharType="begin"/>
+          </w:r>
+          <w:r>
+            <w:instrText xml:space="preserve"> CITATION Jus94 \l 1033 </w:instrText>
+          </w:r>
+          <w:r>
+            <w:fldChar w:fldCharType="separate"/>
+          </w:r>
+          <w:r>
+            <w:rPr>
+              <w:noProof/>
+            </w:rPr>
+            <w:t>(Karlgren, 1994)</w:t>
+          </w:r>
+          <w:r>
+            <w:fldChar w:fldCharType="end"/>
+          </w:r>
+        </w:sdtContent>
+      </w:sdt>
+      <w:r>
+        <w:t xml:space="preserve">. </w:t>
+      </w:r>
+      <w:r>
+        <w:t xml:space="preserve">Since then, </w:t>
+      </w:r>
+      <w:r>
+        <w:t>several</w:t>
+      </w:r>
+      <w:r>
+        <w:t xml:space="preserve"> types of recommendation systems have come to light. Some of the popular recommendation systems are:</w:t>
+      </w:r>
+    </w:p>
+    <w:p>
+      <w:pPr>
+        <w:pStyle w:val="ListParagraph"/>
+        <w:numPr>
+          <w:ilvl w:val="0"/>
+          <w:numId w:val="2"/>
+        </w:numPr>
+      </w:pPr>
+      <w:r>
+        <w:t xml:space="preserve">Collaborative </w:t>
+      </w:r>
+      <w:r>
+        <w:t>recommender systems</w:t>
+      </w:r>
+    </w:p>
+    <w:p>
+      <w:pPr>
+        <w:pStyle w:val="ListParagraph"/>
+        <w:numPr>
+          <w:ilvl w:val="0"/>
+          <w:numId w:val="2"/>
+        </w:numPr>
+      </w:pPr>
+      <w:r>
+        <w:t xml:space="preserve">Content-based </w:t>
+      </w:r>
+      <w:r>
+        <w:t>recommender systems</w:t>
+      </w:r>
+    </w:p>
+    <w:p>
+      <w:pPr>
+        <w:pStyle w:val="ListParagraph"/>
+        <w:numPr>
+          <w:ilvl w:val="0"/>
+          <w:numId w:val="2"/>
+        </w:numPr>
+      </w:pPr>
+      <w:r>
+        <w:t>Hybrid recommender systems</w:t>
+      </w:r>
+    </w:p>
+    <w:p>
+      <w:pPr>
+        <w:pStyle w:val="ListParagraph"/>
+        <w:numPr>
+          <w:ilvl w:val="0"/>
+          <w:numId w:val="2"/>
+        </w:numPr>
+      </w:pPr>
+      <w:r>
+        <w:t>Session based recommender systems</w:t>
+      </w:r>
+    </w:p>
+    <w:p>
+      <w:r>
+        <w:t>Considering the problem at hand and the available dataset, collaborative recommender system is the most suitable</w:t>
+      </w:r>
+      <w:r>
+        <w:t xml:space="preserve">. Collaborative recommendation system </w:t>
+      </w:r>
+      <w:r>
+        <w:t xml:space="preserve">works around a core assumption </w:t>
+      </w:r>
+      <w:r>
+        <w:t>that user</w:t>
+      </w:r>
+      <w:r>
+        <w:t xml:space="preserve">s who liked something in the past will always like similar kinds of things as they liked in the past. </w:t>
       </w:r>
     </w:p>
     <w:p/>
-    <w:p>
-      <w:pPr>
-        <w:pStyle w:val="Heading1"/>
-      </w:pPr>
-      <w:r>
-        <w:t>Background</w:t>
-      </w:r>
-      <w:r>
-        <w:br/>
-      </w:r>
-    </w:p>
-    <w:p>
-      <w:r>
-        <w:t>Recommendation system was first developed by ______:</w:t>
-      </w:r>
-    </w:p>
-    <w:p>
-      <w:pPr>
-        <w:ind w:firstLine="720"/>
-      </w:pPr>
-      <w:r>
-        <w:t>Types of recommendation system:</w:t>
-      </w:r>
-    </w:p>
-    <w:p>
-      <w:r>
-        <w:tab/>
-      </w:r>
-      <w:r>
-        <w:tab/>
-      </w:r>
-      <w:r>
-        <w:t>Content</w:t>
-      </w:r>
-    </w:p>
-    <w:p>
-      <w:r>
-        <w:tab/>
-      </w:r>
-      <w:r>
-        <w:tab/>
-      </w:r>
-      <w:proofErr w:type="spellStart"/>
-      <w:r>
-        <w:t>Collabirative</w:t>
-      </w:r>
-      <w:proofErr w:type="spellEnd"/>
-    </w:p>
     <w:p>
       <w:r>
         <w:tab/>
@@ -253,6 +546,95 @@
 <file path=word/numbering.xml><?xml version="1.0" encoding="utf-8"?>
 <w:numbering xmlns:wpc="http://schemas.microsoft.com/office/word/2010/wordprocessingCanvas" xmlns:cx="http://schemas.microsoft.com/office/drawing/2014/chartex" xmlns:cx1="http://schemas.microsoft.com/office/drawing/2015/9/8/chartex" xmlns:cx2="http://schemas.microsoft.com/office/drawing/2015/10/21/chartex" xmlns:cx3="http://schemas.microsoft.com/office/drawing/2016/5/9/chartex" xmlns:cx4="http://schemas.microsoft.com/office/drawing/2016/5/10/chartex" xmlns:cx5="http://schemas.microsoft.com/office/drawing/2016/5/11/chartex" xmlns:cx6="http://schemas.microsoft.com/office/drawing/2016/5/12/chartex" xmlns:cx7="http://schemas.microsoft.com/office/drawing/2016/5/13/chartex" xmlns:cx8="http://schemas.microsoft.com/office/drawing/2016/5/14/chartex" xmlns:mc="http://schemas.openxmlformats.org/markup-compatibility/2006" xmlns:aink="http://schemas.microsoft.com/office/drawing/2016/ink" xmlns:am3d="http://schemas.microsoft.com/office/drawing/2017/model3d" xmlns:o="urn:schemas-microsoft-com:office:office" xmlns:r="http://schemas.openxmlformats.org/officeDocument/2006/relationships" xmlns:m="http://schemas.openxmlformats.org/officeDocument/2006/math" xmlns:v="urn:schemas-microsoft-com:vml" xmlns:wp14="http://schemas.microsoft.com/office/word/2010/wordprocessingDrawing" xmlns:wp="http://schemas.openxmlformats.org/drawingml/2006/wordprocessingDrawing" xmlns:w10="urn:schemas-microsoft-com:office:word" xmlns:w="http://schemas.openxmlformats.org/wordprocessingml/2006/main" xmlns:w14="http://schemas.microsoft.com/office/word/2010/wordml" xmlns:w15="http://schemas.microsoft.com/office/word/2012/wordml" xmlns:w16cex="http://schemas.microsoft.com/office/word/2018/wordml/cex" xmlns:w16cid="http://schemas.microsoft.com/office/word/2016/wordml/cid" xmlns:w16="http://schemas.microsoft.com/office/word/2018/wordml" xmlns:w16sdtdh="http://schemas.microsoft.com/office/word/2020/wordml/sdtdatahash" xmlns:w16se="http://schemas.microsoft.com/office/word/2015/wordml/symex" xmlns:wpg="http://schemas.microsoft.com/office/word/2010/wordprocessingGroup" xmlns:wpi="http://schemas.microsoft.com/office/word/2010/wordprocessingInk" xmlns:wne="http://schemas.microsoft.com/office/word/2006/wordml" xmlns:wps="http://schemas.microsoft.com/office/word/2010/wordprocessingShape" mc:Ignorable="w14 w15 w16se w16cid w16 w16cex w16sdtdh wp14">
   <w:abstractNum w:abstractNumId="0" w15:restartNumberingAfterBreak="0">
+    <w:nsid w:val="07D0543C"/>
+    <w:multiLevelType w:val="hybridMultilevel"/>
+    <w:tmpl w:val="3E163624"/>
+    <w:lvl w:ilvl="0" w:tplc="D14CCD6C">
+      <w:start w:val="1"/>
+      <w:numFmt w:val="lowerRoman"/>
+      <w:lvlText w:val="%1."/>
+      <w:lvlJc w:val="left"/>
+      <w:pPr>
+        <w:ind w:left="1080" w:hanging="720"/>
+      </w:pPr>
+      <w:rPr>
+        <w:rFonts w:hint="default"/>
+      </w:rPr>
+    </w:lvl>
+    <w:lvl w:ilvl="1" w:tplc="04090019" w:tentative="1">
+      <w:start w:val="1"/>
+      <w:numFmt w:val="lowerLetter"/>
+      <w:lvlText w:val="%2."/>
+      <w:lvlJc w:val="left"/>
+      <w:pPr>
+        <w:ind w:left="1440" w:hanging="360"/>
+      </w:pPr>
+    </w:lvl>
+    <w:lvl w:ilvl="2" w:tplc="0409001B" w:tentative="1">
+      <w:start w:val="1"/>
+      <w:numFmt w:val="lowerRoman"/>
+      <w:lvlText w:val="%3."/>
+      <w:lvlJc w:val="right"/>
+      <w:pPr>
+        <w:ind w:left="2160" w:hanging="180"/>
+      </w:pPr>
+    </w:lvl>
+    <w:lvl w:ilvl="3" w:tplc="0409000F" w:tentative="1">
+      <w:start w:val="1"/>
+      <w:numFmt w:val="decimal"/>
+      <w:lvlText w:val="%4."/>
+      <w:lvlJc w:val="left"/>
+      <w:pPr>
+        <w:ind w:left="2880" w:hanging="360"/>
+      </w:pPr>
+    </w:lvl>
+    <w:lvl w:ilvl="4" w:tplc="04090019" w:tentative="1">
+      <w:start w:val="1"/>
+      <w:numFmt w:val="lowerLetter"/>
+      <w:lvlText w:val="%5."/>
+      <w:lvlJc w:val="left"/>
+      <w:pPr>
+        <w:ind w:left="3600" w:hanging="360"/>
+      </w:pPr>
+    </w:lvl>
+    <w:lvl w:ilvl="5" w:tplc="0409001B" w:tentative="1">
+      <w:start w:val="1"/>
+      <w:numFmt w:val="lowerRoman"/>
+      <w:lvlText w:val="%6."/>
+      <w:lvlJc w:val="right"/>
+      <w:pPr>
+        <w:ind w:left="4320" w:hanging="180"/>
+      </w:pPr>
+    </w:lvl>
+    <w:lvl w:ilvl="6" w:tplc="0409000F" w:tentative="1">
+      <w:start w:val="1"/>
+      <w:numFmt w:val="decimal"/>
+      <w:lvlText w:val="%7."/>
+      <w:lvlJc w:val="left"/>
+      <w:pPr>
+        <w:ind w:left="5040" w:hanging="360"/>
+      </w:pPr>
+    </w:lvl>
+    <w:lvl w:ilvl="7" w:tplc="04090019" w:tentative="1">
+      <w:start w:val="1"/>
+      <w:numFmt w:val="lowerLetter"/>
+      <w:lvlText w:val="%8."/>
+      <w:lvlJc w:val="left"/>
+      <w:pPr>
+        <w:ind w:left="5760" w:hanging="360"/>
+      </w:pPr>
+    </w:lvl>
+    <w:lvl w:ilvl="8" w:tplc="0409001B" w:tentative="1">
+      <w:start w:val="1"/>
+      <w:numFmt w:val="lowerRoman"/>
+      <w:lvlText w:val="%9."/>
+      <w:lvlJc w:val="right"/>
+      <w:pPr>
+        <w:ind w:left="6480" w:hanging="180"/>
+      </w:pPr>
+    </w:lvl>
+  </w:abstractNum>
+  <w:abstractNum w:abstractNumId="1" w15:restartNumberingAfterBreak="0">
     <w:nsid w:val="0AEC2831"/>
     <w:multiLevelType w:val="multilevel"/>
     <w:tmpl w:val="E95403A6"/>
@@ -341,6 +723,9 @@
     </w:lvl>
   </w:abstractNum>
   <w:num w:numId="1">
+    <w:abstractNumId w:val="1"/>
+  </w:num>
+  <w:num w:numId="2">
     <w:abstractNumId w:val="0"/>
   </w:num>
 </w:numbering>
@@ -845,6 +1230,17 @@
       <w:szCs w:val="29"/>
     </w:rPr>
   </w:style>
+  <w:style w:type="paragraph" w:styleId="ListParagraph">
+    <w:name w:val="List Paragraph"/>
+    <w:basedOn w:val="Normal"/>
+    <w:uiPriority w:val="34"/>
+    <w:qFormat/>
+    <w:rsid w:val="009F2BEC"/>
+    <w:pPr>
+      <w:ind w:left="720"/>
+      <w:contextualSpacing/>
+    </w:pPr>
+  </w:style>
 </w:styles>
 </file>
 
@@ -1162,11 +1558,53 @@
     <b:URL>https://www.grandviewresearch.com/industry-analysis/anime-market#:~:text=b.-,The%20global%20anime%20market%20size%20was%20valued%20at%20USD%2023.56,USD%2048.03%20billion%20by%202028.</b:URL>
     <b:RefOrder>1</b:RefOrder>
   </b:Source>
+  <b:Source>
+    <b:Tag>Jus171</b:Tag>
+    <b:SourceType>InternetSite</b:SourceType>
+    <b:Guid>{70528F73-9EA9-4102-BE42-CE9413A96450}</b:Guid>
+    <b:Author>
+      <b:Author>
+        <b:NameList>
+          <b:Person>
+            <b:Last>Karlgren</b:Last>
+            <b:First>Jussi</b:First>
+          </b:Person>
+        </b:NameList>
+      </b:Author>
+    </b:Author>
+    <b:Title>A digital bookshelf: original work on recommender systems</b:Title>
+    <b:Year>2017</b:Year>
+    <b:YearAccessed>2021</b:YearAccessed>
+    <b:MonthAccessed>December</b:MonthAccessed>
+    <b:DayAccessed>15</b:DayAccessed>
+    <b:URL>https://jussikarlgren.wordpress.com/2017/10/01/a-digital-bookshelf-original-work-on-recommender-systems/</b:URL>
+    <b:RefOrder>2</b:RefOrder>
+  </b:Source>
+  <b:Source>
+    <b:Tag>Jus94</b:Tag>
+    <b:SourceType>Report</b:SourceType>
+    <b:Guid>{BC5D98DA-9A28-49F9-BCB3-D247388CFDAF}</b:Guid>
+    <b:Title>Newsgroup Clustering Based On User Behaviour - A Recommendation Algebra</b:Title>
+    <b:Year>1994</b:Year>
+    <b:URL>https://citeseerx.ist.psu.edu/viewdoc/download?doi=10.1.1.304.3089&amp;rep=rep1&amp;type=pdf</b:URL>
+    <b:Publisher>SICS</b:Publisher>
+    <b:Author>
+      <b:Author>
+        <b:NameList>
+          <b:Person>
+            <b:Last>Karlgren</b:Last>
+            <b:First>Jussi</b:First>
+          </b:Person>
+        </b:NameList>
+      </b:Author>
+    </b:Author>
+    <b:RefOrder>3</b:RefOrder>
+  </b:Source>
 </b:Sources>
 </file>
 
 <file path=customXml/itemProps1.xml><?xml version="1.0" encoding="utf-8"?>
-<ds:datastoreItem xmlns:ds="http://schemas.openxmlformats.org/officeDocument/2006/customXml" ds:itemID="{6FB560A4-96A0-4FEB-856E-77F42A7FEA6D}">
+<ds:datastoreItem xmlns:ds="http://schemas.openxmlformats.org/officeDocument/2006/customXml" ds:itemID="{EB1F1F08-EE3A-4166-A0D4-5F36C9CE60E1}">
   <ds:schemaRefs>
     <ds:schemaRef ds:uri="http://schemas.openxmlformats.org/officeDocument/2006/bibliography"/>
   </ds:schemaRefs>

</xml_diff>